<commit_message>
modified:   "0.\347\254\224\350\256\260/\347\254\224\350\256\260cross.md" 	modified:   "1.\344\277\241\346\201\257\346\212\200\346\234\257\345\257\274\350\256\272/\344\277\241\346\201\257\346\212\200\346\234\257\345\257\274\350\256\272\342\200\224\346\250\241\346\213\237\351\242\230.docx"
</commit_message>
<xml_diff>
--- a/1.信息技术导论/信息技术导论—模拟题.docx
+++ b/1.信息技术导论/信息技术导论—模拟题.docx
@@ -1,6 +1,6 @@
 
 <file path=word/document.xml><?xml version="1.0" encoding="utf-8"?>
-<w:document xmlns:wpc="http://schemas.microsoft.com/office/word/2010/wordprocessingCanvas" xmlns:cx="http://schemas.microsoft.com/office/drawing/2014/chartex" xmlns:cx1="http://schemas.microsoft.com/office/drawing/2015/9/8/chartex" xmlns:mc="http://schemas.openxmlformats.org/markup-compatibility/2006" xmlns:o="urn:schemas-microsoft-com:office:office" xmlns:r="http://schemas.openxmlformats.org/officeDocument/2006/relationships" xmlns:m="http://schemas.openxmlformats.org/officeDocument/2006/math" xmlns:v="urn:schemas-microsoft-com:vml" xmlns:wp14="http://schemas.microsoft.com/office/word/2010/wordprocessingDrawing" xmlns:wp="http://schemas.openxmlformats.org/drawingml/2006/wordprocessingDrawing" xmlns:w10="urn:schemas-microsoft-com:office:word" xmlns:w="http://schemas.openxmlformats.org/wordprocessingml/2006/main" xmlns:w14="http://schemas.microsoft.com/office/word/2010/wordml" xmlns:w15="http://schemas.microsoft.com/office/word/2012/wordml" xmlns:w16se="http://schemas.microsoft.com/office/word/2015/wordml/symex" xmlns:wpg="http://schemas.microsoft.com/office/word/2010/wordprocessingGroup" xmlns:wpi="http://schemas.microsoft.com/office/word/2010/wordprocessingInk" xmlns:wne="http://schemas.microsoft.com/office/word/2006/wordml" xmlns:wps="http://schemas.microsoft.com/office/word/2010/wordprocessingShape" mc:Ignorable="w14 w15 w16se wp14">
+<w:document xmlns:wpc="http://schemas.microsoft.com/office/word/2010/wordprocessingCanvas" xmlns:cx="http://schemas.microsoft.com/office/drawing/2014/chartex" xmlns:cx1="http://schemas.microsoft.com/office/drawing/2015/9/8/chartex" xmlns:cx2="http://schemas.microsoft.com/office/drawing/2015/10/21/chartex" xmlns:cx3="http://schemas.microsoft.com/office/drawing/2016/5/9/chartex" xmlns:cx4="http://schemas.microsoft.com/office/drawing/2016/5/10/chartex" xmlns:cx5="http://schemas.microsoft.com/office/drawing/2016/5/11/chartex" xmlns:cx6="http://schemas.microsoft.com/office/drawing/2016/5/12/chartex" xmlns:cx7="http://schemas.microsoft.com/office/drawing/2016/5/13/chartex" xmlns:cx8="http://schemas.microsoft.com/office/drawing/2016/5/14/chartex" xmlns:mc="http://schemas.openxmlformats.org/markup-compatibility/2006" xmlns:aink="http://schemas.microsoft.com/office/drawing/2016/ink" xmlns:am3d="http://schemas.microsoft.com/office/drawing/2017/model3d" xmlns:o="urn:schemas-microsoft-com:office:office" xmlns:oel="http://schemas.microsoft.com/office/2019/extlst" xmlns:r="http://schemas.openxmlformats.org/officeDocument/2006/relationships" xmlns:m="http://schemas.openxmlformats.org/officeDocument/2006/math" xmlns:v="urn:schemas-microsoft-com:vml" xmlns:wp14="http://schemas.microsoft.com/office/word/2010/wordprocessingDrawing" xmlns:wp="http://schemas.openxmlformats.org/drawingml/2006/wordprocessingDrawing" xmlns:w10="urn:schemas-microsoft-com:office:word" xmlns:w="http://schemas.openxmlformats.org/wordprocessingml/2006/main" xmlns:w14="http://schemas.microsoft.com/office/word/2010/wordml" xmlns:w15="http://schemas.microsoft.com/office/word/2012/wordml" xmlns:w16cex="http://schemas.microsoft.com/office/word/2018/wordml/cex" xmlns:w16cid="http://schemas.microsoft.com/office/word/2016/wordml/cid" xmlns:w16="http://schemas.microsoft.com/office/word/2018/wordml" xmlns:w16sdtdh="http://schemas.microsoft.com/office/word/2020/wordml/sdtdatahash" xmlns:w16se="http://schemas.microsoft.com/office/word/2015/wordml/symex" xmlns:wpg="http://schemas.microsoft.com/office/word/2010/wordprocessingGroup" xmlns:wpi="http://schemas.microsoft.com/office/word/2010/wordprocessingInk" xmlns:wne="http://schemas.microsoft.com/office/word/2006/wordml" xmlns:wps="http://schemas.microsoft.com/office/word/2010/wordprocessingShape" mc:Ignorable="w14 w15 w16se w16cid w16 w16cex w16sdtdh wp14">
   <w:body>
     <w:p>
       <w:pPr>
@@ -70,7 +70,31 @@
           <w:sz w:val="24"/>
           <w:szCs w:val="24"/>
         </w:rPr>
-        <w:t>()</w:t>
+        <w:t>(</w:t>
+      </w:r>
+      <w:r>
+        <w:rPr>
+          <w:rFonts w:ascii="Times New Roman" w:eastAsia="宋体" w:hAnsi="Times New Roman" w:cs="Times New Roman"/>
+          <w:sz w:val="24"/>
+          <w:szCs w:val="24"/>
+        </w:rPr>
+        <w:t xml:space="preserve"> </w:t>
+      </w:r>
+      <w:r>
+        <w:rPr>
+          <w:rFonts w:ascii="Times New Roman" w:eastAsia="宋体" w:hAnsi="Times New Roman" w:cs="Times New Roman" w:hint="eastAsia"/>
+          <w:sz w:val="24"/>
+          <w:szCs w:val="24"/>
+        </w:rPr>
+        <w:t>C</w:t>
+      </w:r>
+      <w:r>
+        <w:rPr>
+          <w:rFonts w:ascii="Times New Roman" w:eastAsia="宋体" w:hAnsi="Times New Roman" w:cs="Times New Roman"/>
+          <w:sz w:val="24"/>
+          <w:szCs w:val="24"/>
+        </w:rPr>
+        <w:t>)</w:t>
       </w:r>
     </w:p>
     <w:p>
@@ -302,7 +326,23 @@
           <w:sz w:val="24"/>
           <w:szCs w:val="24"/>
         </w:rPr>
-        <w:t>()</w:t>
+        <w:t>(</w:t>
+      </w:r>
+      <w:r>
+        <w:rPr>
+          <w:rFonts w:ascii="Times New Roman" w:eastAsia="宋体" w:hAnsi="Times New Roman" w:cs="Times New Roman"/>
+          <w:sz w:val="24"/>
+          <w:szCs w:val="24"/>
+        </w:rPr>
+        <w:t xml:space="preserve"> A</w:t>
+      </w:r>
+      <w:r>
+        <w:rPr>
+          <w:rFonts w:ascii="Times New Roman" w:eastAsia="宋体" w:hAnsi="Times New Roman" w:cs="Times New Roman"/>
+          <w:sz w:val="24"/>
+          <w:szCs w:val="24"/>
+        </w:rPr>
+        <w:t>)</w:t>
       </w:r>
     </w:p>
     <w:p>
@@ -534,7 +574,23 @@
           <w:sz w:val="24"/>
           <w:szCs w:val="24"/>
         </w:rPr>
-        <w:t>()</w:t>
+        <w:t>(</w:t>
+      </w:r>
+      <w:r>
+        <w:rPr>
+          <w:rFonts w:ascii="Times New Roman" w:eastAsia="宋体" w:hAnsi="Times New Roman" w:cs="Times New Roman"/>
+          <w:sz w:val="24"/>
+          <w:szCs w:val="24"/>
+        </w:rPr>
+        <w:t xml:space="preserve"> D</w:t>
+      </w:r>
+      <w:r>
+        <w:rPr>
+          <w:rFonts w:ascii="Times New Roman" w:eastAsia="宋体" w:hAnsi="Times New Roman" w:cs="Times New Roman"/>
+          <w:sz w:val="24"/>
+          <w:szCs w:val="24"/>
+        </w:rPr>
+        <w:t>)</w:t>
       </w:r>
     </w:p>
     <w:p>
@@ -766,13 +822,15 @@
           <w:rFonts w:ascii="Times New Roman" w:eastAsia="宋体" w:hAnsi="Times New Roman" w:cs="Times New Roman"/>
           <w:sz w:val="24"/>
           <w:szCs w:val="24"/>
-        </w:rPr>
-      </w:pPr>
-      <w:r>
-        <w:rPr>
-          <w:rFonts w:ascii="Times New Roman" w:eastAsia="宋体" w:hAnsi="Times New Roman" w:cs="Times New Roman"/>
-          <w:sz w:val="24"/>
-          <w:szCs w:val="24"/>
+          <w:shd w:val="pct15" w:color="auto" w:fill="FFFFFF"/>
+        </w:rPr>
+      </w:pPr>
+      <w:r>
+        <w:rPr>
+          <w:rFonts w:ascii="Times New Roman" w:eastAsia="宋体" w:hAnsi="Times New Roman" w:cs="Times New Roman"/>
+          <w:sz w:val="24"/>
+          <w:szCs w:val="24"/>
+          <w:shd w:val="pct15" w:color="auto" w:fill="FFFFFF"/>
         </w:rPr>
         <w:t>知识结构的特征有整体性、层次性和</w:t>
       </w:r>
@@ -781,8 +839,36 @@
           <w:rFonts w:ascii="Times New Roman" w:eastAsia="宋体" w:hAnsi="Times New Roman" w:cs="Times New Roman"/>
           <w:sz w:val="24"/>
           <w:szCs w:val="24"/>
-        </w:rPr>
-        <w:t>()</w:t>
+          <w:shd w:val="pct15" w:color="auto" w:fill="FFFFFF"/>
+        </w:rPr>
+        <w:t>(</w:t>
+      </w:r>
+      <w:r>
+        <w:rPr>
+          <w:rFonts w:ascii="Times New Roman" w:eastAsia="宋体" w:hAnsi="Times New Roman" w:cs="Times New Roman"/>
+          <w:sz w:val="24"/>
+          <w:szCs w:val="24"/>
+          <w:shd w:val="pct15" w:color="auto" w:fill="FFFFFF"/>
+        </w:rPr>
+        <w:t xml:space="preserve"> </w:t>
+      </w:r>
+      <w:r>
+        <w:rPr>
+          <w:rFonts w:ascii="Times New Roman" w:eastAsia="宋体" w:hAnsi="Times New Roman" w:cs="Times New Roman"/>
+          <w:sz w:val="24"/>
+          <w:szCs w:val="24"/>
+          <w:shd w:val="pct15" w:color="auto" w:fill="FFFFFF"/>
+        </w:rPr>
+        <w:t>D</w:t>
+      </w:r>
+      <w:r>
+        <w:rPr>
+          <w:rFonts w:ascii="Times New Roman" w:eastAsia="宋体" w:hAnsi="Times New Roman" w:cs="Times New Roman"/>
+          <w:sz w:val="24"/>
+          <w:szCs w:val="24"/>
+          <w:shd w:val="pct15" w:color="auto" w:fill="FFFFFF"/>
+        </w:rPr>
+        <w:t>)</w:t>
       </w:r>
     </w:p>
     <w:p>
@@ -1014,7 +1100,31 @@
           <w:sz w:val="24"/>
           <w:szCs w:val="24"/>
         </w:rPr>
-        <w:t>()</w:t>
+        <w:t>(</w:t>
+      </w:r>
+      <w:r>
+        <w:rPr>
+          <w:rFonts w:ascii="Times New Roman" w:eastAsia="宋体" w:hAnsi="Times New Roman" w:cs="Times New Roman"/>
+          <w:sz w:val="24"/>
+          <w:szCs w:val="24"/>
+        </w:rPr>
+        <w:t xml:space="preserve"> </w:t>
+      </w:r>
+      <w:r>
+        <w:rPr>
+          <w:rFonts w:ascii="Times New Roman" w:eastAsia="宋体" w:hAnsi="Times New Roman" w:cs="Times New Roman"/>
+          <w:sz w:val="24"/>
+          <w:szCs w:val="24"/>
+        </w:rPr>
+        <w:t>B</w:t>
+      </w:r>
+      <w:r>
+        <w:rPr>
+          <w:rFonts w:ascii="Times New Roman" w:eastAsia="宋体" w:hAnsi="Times New Roman" w:cs="Times New Roman"/>
+          <w:sz w:val="24"/>
+          <w:szCs w:val="24"/>
+        </w:rPr>
+        <w:t>)</w:t>
       </w:r>
     </w:p>
     <w:p>
@@ -1246,7 +1356,31 @@
           <w:sz w:val="24"/>
           <w:szCs w:val="24"/>
         </w:rPr>
-        <w:t>()</w:t>
+        <w:t>(</w:t>
+      </w:r>
+      <w:r>
+        <w:rPr>
+          <w:rFonts w:ascii="Times New Roman" w:eastAsia="宋体" w:hAnsi="Times New Roman" w:cs="Times New Roman"/>
+          <w:sz w:val="24"/>
+          <w:szCs w:val="24"/>
+        </w:rPr>
+        <w:t xml:space="preserve"> </w:t>
+      </w:r>
+      <w:r>
+        <w:rPr>
+          <w:rFonts w:ascii="Times New Roman" w:eastAsia="宋体" w:hAnsi="Times New Roman" w:cs="Times New Roman"/>
+          <w:sz w:val="24"/>
+          <w:szCs w:val="24"/>
+        </w:rPr>
+        <w:t>A</w:t>
+      </w:r>
+      <w:r>
+        <w:rPr>
+          <w:rFonts w:ascii="Times New Roman" w:eastAsia="宋体" w:hAnsi="Times New Roman" w:cs="Times New Roman"/>
+          <w:sz w:val="24"/>
+          <w:szCs w:val="24"/>
+        </w:rPr>
+        <w:t>)</w:t>
       </w:r>
     </w:p>
     <w:p>
@@ -1462,7 +1596,31 @@
           <w:sz w:val="24"/>
           <w:szCs w:val="24"/>
         </w:rPr>
-        <w:t>()</w:t>
+        <w:t>(</w:t>
+      </w:r>
+      <w:r>
+        <w:rPr>
+          <w:rFonts w:ascii="Times New Roman" w:eastAsia="宋体" w:hAnsi="Times New Roman" w:cs="Times New Roman"/>
+          <w:sz w:val="24"/>
+          <w:szCs w:val="24"/>
+        </w:rPr>
+        <w:t xml:space="preserve"> </w:t>
+      </w:r>
+      <w:r>
+        <w:rPr>
+          <w:rFonts w:ascii="Times New Roman" w:eastAsia="宋体" w:hAnsi="Times New Roman" w:cs="Times New Roman"/>
+          <w:sz w:val="24"/>
+          <w:szCs w:val="24"/>
+        </w:rPr>
+        <w:t>C</w:t>
+      </w:r>
+      <w:r>
+        <w:rPr>
+          <w:rFonts w:ascii="Times New Roman" w:eastAsia="宋体" w:hAnsi="Times New Roman" w:cs="Times New Roman"/>
+          <w:sz w:val="24"/>
+          <w:szCs w:val="24"/>
+        </w:rPr>
+        <w:t>)</w:t>
       </w:r>
     </w:p>
     <w:p>
@@ -1702,7 +1860,23 @@
           <w:sz w:val="24"/>
           <w:szCs w:val="24"/>
         </w:rPr>
-        <w:t>()</w:t>
+        <w:t>(</w:t>
+      </w:r>
+      <w:r>
+        <w:rPr>
+          <w:rFonts w:ascii="Times New Roman" w:eastAsia="宋体" w:hAnsi="Times New Roman" w:cs="Times New Roman"/>
+          <w:sz w:val="24"/>
+          <w:szCs w:val="24"/>
+        </w:rPr>
+        <w:t xml:space="preserve"> C</w:t>
+      </w:r>
+      <w:r>
+        <w:rPr>
+          <w:rFonts w:ascii="Times New Roman" w:eastAsia="宋体" w:hAnsi="Times New Roman" w:cs="Times New Roman"/>
+          <w:sz w:val="24"/>
+          <w:szCs w:val="24"/>
+        </w:rPr>
+        <w:t>)</w:t>
       </w:r>
     </w:p>
     <w:p>
@@ -1902,13 +2076,15 @@
           <w:rFonts w:ascii="Times New Roman" w:eastAsia="宋体" w:hAnsi="Times New Roman" w:cs="Times New Roman"/>
           <w:sz w:val="24"/>
           <w:szCs w:val="24"/>
-        </w:rPr>
-      </w:pPr>
-      <w:r>
-        <w:rPr>
-          <w:rFonts w:ascii="Times New Roman" w:eastAsia="宋体" w:hAnsi="Times New Roman" w:cs="Times New Roman"/>
-          <w:sz w:val="24"/>
-          <w:szCs w:val="24"/>
+          <w:highlight w:val="lightGray"/>
+        </w:rPr>
+      </w:pPr>
+      <w:r>
+        <w:rPr>
+          <w:rFonts w:ascii="Times New Roman" w:eastAsia="宋体" w:hAnsi="Times New Roman" w:cs="Times New Roman"/>
+          <w:sz w:val="24"/>
+          <w:szCs w:val="24"/>
+          <w:highlight w:val="lightGray"/>
         </w:rPr>
         <w:t>测量误差可分为系统误差、随机误差和</w:t>
       </w:r>
@@ -1917,8 +2093,45 @@
           <w:rFonts w:ascii="Times New Roman" w:eastAsia="宋体" w:hAnsi="Times New Roman" w:cs="Times New Roman"/>
           <w:sz w:val="24"/>
           <w:szCs w:val="24"/>
-        </w:rPr>
-        <w:t>()</w:t>
+          <w:highlight w:val="lightGray"/>
+        </w:rPr>
+        <w:t>(</w:t>
+      </w:r>
+      <w:r>
+        <w:rPr>
+          <w:rFonts w:ascii="Times New Roman" w:eastAsia="宋体" w:hAnsi="Times New Roman" w:cs="Times New Roman"/>
+          <w:sz w:val="24"/>
+          <w:szCs w:val="24"/>
+          <w:highlight w:val="lightGray"/>
+        </w:rPr>
+        <w:t xml:space="preserve"> </w:t>
+      </w:r>
+      <w:r>
+        <w:rPr>
+          <w:rFonts w:ascii="Times New Roman" w:eastAsia="宋体" w:hAnsi="Times New Roman" w:cs="Times New Roman"/>
+          <w:sz w:val="24"/>
+          <w:szCs w:val="24"/>
+          <w:highlight w:val="lightGray"/>
+        </w:rPr>
+        <w:t>D</w:t>
+      </w:r>
+      <w:r>
+        <w:rPr>
+          <w:rFonts w:ascii="Times New Roman" w:eastAsia="宋体" w:hAnsi="Times New Roman" w:cs="Times New Roman"/>
+          <w:sz w:val="24"/>
+          <w:szCs w:val="24"/>
+          <w:highlight w:val="lightGray"/>
+        </w:rPr>
+        <w:t xml:space="preserve"> </w:t>
+      </w:r>
+      <w:r>
+        <w:rPr>
+          <w:rFonts w:ascii="Times New Roman" w:eastAsia="宋体" w:hAnsi="Times New Roman" w:cs="Times New Roman"/>
+          <w:sz w:val="24"/>
+          <w:szCs w:val="24"/>
+          <w:highlight w:val="lightGray"/>
+        </w:rPr>
+        <w:t>)</w:t>
       </w:r>
     </w:p>
     <w:p>
@@ -2134,13 +2347,15 @@
           <w:rFonts w:ascii="Times New Roman" w:eastAsia="宋体" w:hAnsi="Times New Roman" w:cs="Times New Roman"/>
           <w:sz w:val="24"/>
           <w:szCs w:val="24"/>
-        </w:rPr>
-      </w:pPr>
-      <w:r>
-        <w:rPr>
-          <w:rFonts w:ascii="Times New Roman" w:eastAsia="宋体" w:hAnsi="Times New Roman" w:cs="Times New Roman"/>
-          <w:sz w:val="24"/>
-          <w:szCs w:val="24"/>
+          <w:highlight w:val="lightGray"/>
+        </w:rPr>
+      </w:pPr>
+      <w:r>
+        <w:rPr>
+          <w:rFonts w:ascii="Times New Roman" w:eastAsia="宋体" w:hAnsi="Times New Roman" w:cs="Times New Roman"/>
+          <w:sz w:val="24"/>
+          <w:szCs w:val="24"/>
+          <w:highlight w:val="lightGray"/>
         </w:rPr>
         <w:lastRenderedPageBreak/>
         <w:t>事物的运动状态及其变化方式的内在含义称为</w:t>
@@ -2150,8 +2365,36 @@
           <w:rFonts w:ascii="Times New Roman" w:eastAsia="宋体" w:hAnsi="Times New Roman" w:cs="Times New Roman"/>
           <w:sz w:val="24"/>
           <w:szCs w:val="24"/>
-        </w:rPr>
-        <w:t>()</w:t>
+          <w:highlight w:val="lightGray"/>
+        </w:rPr>
+        <w:t>(</w:t>
+      </w:r>
+      <w:r>
+        <w:rPr>
+          <w:rFonts w:ascii="Times New Roman" w:eastAsia="宋体" w:hAnsi="Times New Roman" w:cs="Times New Roman"/>
+          <w:sz w:val="24"/>
+          <w:szCs w:val="24"/>
+          <w:highlight w:val="lightGray"/>
+        </w:rPr>
+        <w:t xml:space="preserve"> </w:t>
+      </w:r>
+      <w:r>
+        <w:rPr>
+          <w:rFonts w:ascii="Times New Roman" w:eastAsia="宋体" w:hAnsi="Times New Roman" w:cs="Times New Roman"/>
+          <w:sz w:val="24"/>
+          <w:szCs w:val="24"/>
+          <w:highlight w:val="lightGray"/>
+        </w:rPr>
+        <w:t>C</w:t>
+      </w:r>
+      <w:r>
+        <w:rPr>
+          <w:rFonts w:ascii="Times New Roman" w:eastAsia="宋体" w:hAnsi="Times New Roman" w:cs="Times New Roman"/>
+          <w:sz w:val="24"/>
+          <w:szCs w:val="24"/>
+          <w:highlight w:val="lightGray"/>
+        </w:rPr>
+        <w:t>)</w:t>
       </w:r>
     </w:p>
     <w:p>
@@ -2383,7 +2626,23 @@
           <w:sz w:val="24"/>
           <w:szCs w:val="24"/>
         </w:rPr>
-        <w:t>()</w:t>
+        <w:t>(</w:t>
+      </w:r>
+      <w:r>
+        <w:rPr>
+          <w:rFonts w:ascii="Times New Roman" w:eastAsia="宋体" w:hAnsi="Times New Roman" w:cs="Times New Roman"/>
+          <w:sz w:val="24"/>
+          <w:szCs w:val="24"/>
+        </w:rPr>
+        <w:t xml:space="preserve"> B</w:t>
+      </w:r>
+      <w:r>
+        <w:rPr>
+          <w:rFonts w:ascii="Times New Roman" w:eastAsia="宋体" w:hAnsi="Times New Roman" w:cs="Times New Roman"/>
+          <w:sz w:val="24"/>
+          <w:szCs w:val="24"/>
+        </w:rPr>
+        <w:t>)</w:t>
       </w:r>
     </w:p>
     <w:p>
@@ -2615,7 +2874,23 @@
           <w:sz w:val="24"/>
           <w:szCs w:val="24"/>
         </w:rPr>
-        <w:t>()</w:t>
+        <w:t>(</w:t>
+      </w:r>
+      <w:r>
+        <w:rPr>
+          <w:rFonts w:ascii="Times New Roman" w:eastAsia="宋体" w:hAnsi="Times New Roman" w:cs="Times New Roman"/>
+          <w:sz w:val="24"/>
+          <w:szCs w:val="24"/>
+        </w:rPr>
+        <w:t xml:space="preserve"> D</w:t>
+      </w:r>
+      <w:r>
+        <w:rPr>
+          <w:rFonts w:ascii="Times New Roman" w:eastAsia="宋体" w:hAnsi="Times New Roman" w:cs="Times New Roman"/>
+          <w:sz w:val="24"/>
+          <w:szCs w:val="24"/>
+        </w:rPr>
+        <w:t>)</w:t>
       </w:r>
     </w:p>
     <w:p>
@@ -2883,7 +3158,31 @@
           <w:sz w:val="24"/>
           <w:szCs w:val="24"/>
         </w:rPr>
-        <w:t>()</w:t>
+        <w:t>(</w:t>
+      </w:r>
+      <w:r>
+        <w:rPr>
+          <w:rFonts w:ascii="Times New Roman" w:eastAsia="宋体" w:hAnsi="Times New Roman" w:cs="Times New Roman"/>
+          <w:sz w:val="24"/>
+          <w:szCs w:val="24"/>
+        </w:rPr>
+        <w:t xml:space="preserve"> </w:t>
+      </w:r>
+      <w:r>
+        <w:rPr>
+          <w:rFonts w:ascii="Times New Roman" w:eastAsia="宋体" w:hAnsi="Times New Roman" w:cs="Times New Roman"/>
+          <w:sz w:val="24"/>
+          <w:szCs w:val="24"/>
+        </w:rPr>
+        <w:t>D</w:t>
+      </w:r>
+      <w:r>
+        <w:rPr>
+          <w:rFonts w:ascii="Times New Roman" w:eastAsia="宋体" w:hAnsi="Times New Roman" w:cs="Times New Roman"/>
+          <w:sz w:val="24"/>
+          <w:szCs w:val="24"/>
+        </w:rPr>
+        <w:t>)</w:t>
       </w:r>
     </w:p>
     <w:p>
@@ -2902,15 +3201,7 @@
           <w:sz w:val="24"/>
           <w:szCs w:val="24"/>
         </w:rPr>
-        <w:t>A</w:t>
-      </w:r>
-      <w:r>
-        <w:rPr>
-          <w:rFonts w:ascii="Times New Roman" w:eastAsia="宋体" w:hAnsi="Times New Roman" w:cs="Times New Roman"/>
-          <w:sz w:val="24"/>
-          <w:szCs w:val="24"/>
-        </w:rPr>
-        <w:t>.</w:t>
+        <w:t>A.</w:t>
       </w:r>
       <w:r>
         <w:rPr>
@@ -3019,22 +3310,7 @@
           <w:szCs w:val="24"/>
         </w:rPr>
         <w:tab/>
-      </w:r>
-      <w:r>
-        <w:rPr>
-          <w:rFonts w:ascii="Times New Roman" w:eastAsia="宋体" w:hAnsi="Times New Roman" w:cs="Times New Roman"/>
-          <w:sz w:val="24"/>
-          <w:szCs w:val="24"/>
-        </w:rPr>
-        <w:t>D</w:t>
-      </w:r>
-      <w:r>
-        <w:rPr>
-          <w:rFonts w:ascii="Times New Roman" w:eastAsia="宋体" w:hAnsi="Times New Roman" w:cs="Times New Roman"/>
-          <w:sz w:val="24"/>
-          <w:szCs w:val="24"/>
-        </w:rPr>
-        <w:t>.</w:t>
+        <w:t>D.</w:t>
       </w:r>
       <w:r>
         <w:rPr>
@@ -3074,7 +3350,31 @@
           <w:sz w:val="24"/>
           <w:szCs w:val="24"/>
         </w:rPr>
-        <w:t>()</w:t>
+        <w:t>(</w:t>
+      </w:r>
+      <w:r>
+        <w:rPr>
+          <w:rFonts w:ascii="Times New Roman" w:eastAsia="宋体" w:hAnsi="Times New Roman" w:cs="Times New Roman"/>
+          <w:sz w:val="24"/>
+          <w:szCs w:val="24"/>
+        </w:rPr>
+        <w:t xml:space="preserve"> </w:t>
+      </w:r>
+      <w:r>
+        <w:rPr>
+          <w:rFonts w:ascii="Times New Roman" w:eastAsia="宋体" w:hAnsi="Times New Roman" w:cs="Times New Roman"/>
+          <w:sz w:val="24"/>
+          <w:szCs w:val="24"/>
+        </w:rPr>
+        <w:t>B</w:t>
+      </w:r>
+      <w:r>
+        <w:rPr>
+          <w:rFonts w:ascii="Times New Roman" w:eastAsia="宋体" w:hAnsi="Times New Roman" w:cs="Times New Roman"/>
+          <w:sz w:val="24"/>
+          <w:szCs w:val="24"/>
+        </w:rPr>
+        <w:t>)</w:t>
       </w:r>
     </w:p>
     <w:p>
@@ -3338,10 +3638,32 @@
           <w:sz w:val="24"/>
           <w:szCs w:val="24"/>
         </w:rPr>
-        <w:t>()</w:t>
-      </w:r>
-      <w:bookmarkStart w:id="0" w:name="_GoBack"/>
-      <w:bookmarkEnd w:id="0"/>
+        <w:t>(</w:t>
+      </w:r>
+      <w:r>
+        <w:rPr>
+          <w:rFonts w:ascii="Times New Roman" w:eastAsia="宋体" w:hAnsi="Times New Roman" w:cs="Times New Roman"/>
+          <w:sz w:val="24"/>
+          <w:szCs w:val="24"/>
+        </w:rPr>
+        <w:t xml:space="preserve"> </w:t>
+      </w:r>
+      <w:r>
+        <w:rPr>
+          <w:rFonts w:ascii="Times New Roman" w:eastAsia="宋体" w:hAnsi="Times New Roman" w:cs="Times New Roman"/>
+          <w:sz w:val="24"/>
+          <w:szCs w:val="24"/>
+        </w:rPr>
+        <w:t>A</w:t>
+      </w:r>
+      <w:r>
+        <w:rPr>
+          <w:rFonts w:ascii="Times New Roman" w:eastAsia="宋体" w:hAnsi="Times New Roman" w:cs="Times New Roman"/>
+          <w:sz w:val="24"/>
+          <w:szCs w:val="24"/>
+        </w:rPr>
+        <w:t>)</w:t>
+      </w:r>
     </w:p>
     <w:p>
       <w:pPr>
@@ -3611,25 +3933,41 @@
     <w:p>
       <w:pPr>
         <w:pStyle w:val="a5"/>
-        <w:numPr>
-          <w:ilvl w:val="0"/>
-          <w:numId w:val="5"/>
-        </w:numPr>
-        <w:spacing w:line="440" w:lineRule="exact"/>
-        <w:ind w:firstLineChars="0"/>
-        <w:rPr>
-          <w:rFonts w:ascii="Times New Roman" w:eastAsia="宋体" w:hAnsi="Times New Roman" w:cs="Times New Roman"/>
-          <w:sz w:val="24"/>
-          <w:szCs w:val="24"/>
-        </w:rPr>
-      </w:pPr>
-      <w:r>
-        <w:rPr>
-          <w:rFonts w:ascii="Times New Roman" w:eastAsia="宋体" w:hAnsi="Times New Roman" w:cs="Times New Roman"/>
-          <w:sz w:val="24"/>
-          <w:szCs w:val="24"/>
-        </w:rPr>
-        <w:t>能力结构</w:t>
+        <w:spacing w:line="440" w:lineRule="exact"/>
+        <w:ind w:left="840" w:firstLineChars="0" w:firstLine="0"/>
+        <w:rPr>
+          <w:rFonts w:ascii="Times New Roman" w:eastAsia="宋体" w:hAnsi="Times New Roman" w:cs="Times New Roman"/>
+          <w:sz w:val="24"/>
+          <w:szCs w:val="24"/>
+        </w:rPr>
+      </w:pPr>
+      <w:r>
+        <w:rPr>
+          <w:rFonts w:ascii="Times New Roman" w:eastAsia="宋体" w:hAnsi="Times New Roman" w:cs="Times New Roman" w:hint="eastAsia"/>
+          <w:sz w:val="24"/>
+          <w:szCs w:val="24"/>
+        </w:rPr>
+        <w:t>（计算机针对性、系统性学习的一种方式</w:t>
+      </w:r>
+    </w:p>
+    <w:p>
+      <w:pPr>
+        <w:pStyle w:val="a5"/>
+        <w:spacing w:line="440" w:lineRule="exact"/>
+        <w:ind w:left="840" w:firstLineChars="0" w:firstLine="0"/>
+        <w:rPr>
+          <w:rFonts w:ascii="Times New Roman" w:eastAsia="宋体" w:hAnsi="Times New Roman" w:cs="Times New Roman" w:hint="eastAsia"/>
+          <w:sz w:val="24"/>
+          <w:szCs w:val="24"/>
+        </w:rPr>
+      </w:pPr>
+      <w:r>
+        <w:rPr>
+          <w:rFonts w:ascii="Times New Roman" w:eastAsia="宋体" w:hAnsi="Times New Roman" w:cs="Times New Roman"/>
+          <w:sz w:val="24"/>
+          <w:szCs w:val="24"/>
+        </w:rPr>
+        <w:t>强化学习是一种让计算机通过不断尝试获得最佳结果的机器学习方法。</w:t>
       </w:r>
     </w:p>
     <w:p>
@@ -3653,7 +3991,27 @@
           <w:sz w:val="24"/>
           <w:szCs w:val="24"/>
         </w:rPr>
-        <w:t>入侵检测</w:t>
+        <w:t>能力结构</w:t>
+      </w:r>
+    </w:p>
+    <w:p>
+      <w:pPr>
+        <w:pStyle w:val="a5"/>
+        <w:spacing w:line="440" w:lineRule="exact"/>
+        <w:ind w:left="840" w:firstLineChars="0" w:firstLine="0"/>
+        <w:rPr>
+          <w:rFonts w:ascii="Times New Roman" w:eastAsia="宋体" w:hAnsi="Times New Roman" w:cs="Times New Roman" w:hint="eastAsia"/>
+          <w:sz w:val="24"/>
+          <w:szCs w:val="24"/>
+        </w:rPr>
+      </w:pPr>
+      <w:r>
+        <w:rPr>
+          <w:rFonts w:ascii="Times New Roman" w:eastAsia="宋体" w:hAnsi="Times New Roman" w:cs="Times New Roman" w:hint="eastAsia"/>
+          <w:sz w:val="24"/>
+          <w:szCs w:val="24"/>
+        </w:rPr>
+        <w:t>（对某一科学技术，独特性的。。。</w:t>
       </w:r>
     </w:p>
     <w:p>
@@ -3677,7 +4035,55 @@
           <w:sz w:val="24"/>
           <w:szCs w:val="24"/>
         </w:rPr>
-        <w:t>人工智能</w:t>
+        <w:t>入侵检测</w:t>
+      </w:r>
+    </w:p>
+    <w:p>
+      <w:pPr>
+        <w:pStyle w:val="a5"/>
+        <w:spacing w:line="440" w:lineRule="exact"/>
+        <w:ind w:left="840" w:firstLineChars="0" w:firstLine="0"/>
+        <w:rPr>
+          <w:rFonts w:ascii="Times New Roman" w:eastAsia="宋体" w:hAnsi="Times New Roman" w:cs="Times New Roman"/>
+          <w:sz w:val="24"/>
+          <w:szCs w:val="24"/>
+        </w:rPr>
+      </w:pPr>
+      <w:r>
+        <w:rPr>
+          <w:rFonts w:ascii="Times New Roman" w:eastAsia="宋体" w:hAnsi="Times New Roman" w:cs="Times New Roman" w:hint="eastAsia"/>
+          <w:sz w:val="24"/>
+          <w:szCs w:val="24"/>
+        </w:rPr>
+        <w:t>（包括网络信息安全中，对外网</w:t>
+      </w:r>
+      <w:r>
+        <w:rPr>
+          <w:rFonts w:ascii="Times New Roman" w:eastAsia="宋体" w:hAnsi="Times New Roman" w:cs="Times New Roman" w:hint="eastAsia"/>
+          <w:sz w:val="24"/>
+          <w:szCs w:val="24"/>
+        </w:rPr>
+        <w:t>恶意木马等病毒的防范</w:t>
+      </w:r>
+    </w:p>
+    <w:p>
+      <w:pPr>
+        <w:pStyle w:val="a5"/>
+        <w:spacing w:line="440" w:lineRule="exact"/>
+        <w:ind w:left="840" w:firstLineChars="0" w:firstLine="0"/>
+        <w:rPr>
+          <w:rFonts w:ascii="Times New Roman" w:eastAsia="宋体" w:hAnsi="Times New Roman" w:cs="Times New Roman" w:hint="eastAsia"/>
+          <w:sz w:val="24"/>
+          <w:szCs w:val="24"/>
+        </w:rPr>
+      </w:pPr>
+      <w:r>
+        <w:rPr>
+          <w:rFonts w:ascii="Times New Roman" w:eastAsia="宋体" w:hAnsi="Times New Roman" w:cs="Times New Roman"/>
+          <w:sz w:val="24"/>
+          <w:szCs w:val="24"/>
+        </w:rPr>
+        <w:t>入侵检测是一种网络安全技术，用于检测未经授权的访问和操作。</w:t>
       </w:r>
     </w:p>
     <w:p>
@@ -3701,7 +4107,80 @@
           <w:sz w:val="24"/>
           <w:szCs w:val="24"/>
         </w:rPr>
+        <w:t>人工智能</w:t>
+      </w:r>
+    </w:p>
+    <w:p>
+      <w:pPr>
+        <w:pStyle w:val="a5"/>
+        <w:spacing w:line="440" w:lineRule="exact"/>
+        <w:ind w:left="840" w:firstLineChars="0" w:firstLine="0"/>
+        <w:rPr>
+          <w:rFonts w:ascii="Times New Roman" w:eastAsia="宋体" w:hAnsi="Times New Roman" w:cs="Times New Roman" w:hint="eastAsia"/>
+          <w:sz w:val="24"/>
+          <w:szCs w:val="24"/>
+        </w:rPr>
+      </w:pPr>
+      <w:r>
+        <w:rPr>
+          <w:rFonts w:ascii="Times New Roman" w:eastAsia="宋体" w:hAnsi="Times New Roman" w:cs="Times New Roman" w:hint="eastAsia"/>
+          <w:sz w:val="24"/>
+          <w:szCs w:val="24"/>
+        </w:rPr>
+        <w:lastRenderedPageBreak/>
+        <w:t>（人工智能是机械学习的一种方式，计算机通过网络等不断学习和收集数据，</w:t>
+      </w:r>
+      <w:r>
+        <w:rPr>
+          <w:rFonts w:ascii="Times New Roman" w:eastAsia="宋体" w:hAnsi="Times New Roman" w:cs="Times New Roman" w:hint="eastAsia"/>
+          <w:sz w:val="24"/>
+          <w:szCs w:val="24"/>
+        </w:rPr>
+        <w:t>达到人类智能行为的技术</w:t>
+      </w:r>
+    </w:p>
+    <w:p>
+      <w:pPr>
+        <w:pStyle w:val="a5"/>
+        <w:numPr>
+          <w:ilvl w:val="0"/>
+          <w:numId w:val="5"/>
+        </w:numPr>
+        <w:spacing w:line="440" w:lineRule="exact"/>
+        <w:ind w:firstLineChars="0"/>
+        <w:rPr>
+          <w:rFonts w:ascii="Times New Roman" w:eastAsia="宋体" w:hAnsi="Times New Roman" w:cs="Times New Roman"/>
+          <w:sz w:val="24"/>
+          <w:szCs w:val="24"/>
+        </w:rPr>
+      </w:pPr>
+      <w:r>
+        <w:rPr>
+          <w:rFonts w:ascii="Times New Roman" w:eastAsia="宋体" w:hAnsi="Times New Roman" w:cs="Times New Roman"/>
+          <w:sz w:val="24"/>
+          <w:szCs w:val="24"/>
+        </w:rPr>
         <w:t>特征提取</w:t>
+      </w:r>
+    </w:p>
+    <w:p>
+      <w:pPr>
+        <w:pStyle w:val="a5"/>
+        <w:spacing w:line="440" w:lineRule="exact"/>
+        <w:ind w:left="840" w:firstLineChars="0" w:firstLine="0"/>
+        <w:rPr>
+          <w:rFonts w:ascii="Times New Roman" w:eastAsia="宋体" w:hAnsi="Times New Roman" w:cs="Times New Roman" w:hint="eastAsia"/>
+          <w:sz w:val="24"/>
+          <w:szCs w:val="24"/>
+        </w:rPr>
+      </w:pPr>
+      <w:r>
+        <w:rPr>
+          <w:rFonts w:ascii="Times New Roman" w:eastAsia="宋体" w:hAnsi="Times New Roman" w:cs="Times New Roman" w:hint="eastAsia"/>
+          <w:sz w:val="24"/>
+          <w:szCs w:val="24"/>
+        </w:rPr>
+        <w:t>（是提出关键信息与数据的技术</w:t>
       </w:r>
     </w:p>
     <w:p>
@@ -3761,6 +4240,14 @@
         </w:rPr>
         <w:t>有助于理性地、独立地掌握知识的。</w:t>
       </w:r>
+      <w:r>
+        <w:rPr>
+          <w:rFonts w:ascii="Times New Roman" w:eastAsia="宋体" w:hAnsi="Times New Roman" w:cs="Times New Roman" w:hint="eastAsia"/>
+          <w:sz w:val="24"/>
+          <w:szCs w:val="24"/>
+        </w:rPr>
+        <w:t>r</w:t>
+      </w:r>
     </w:p>
     <w:p>
       <w:pPr>
@@ -3811,6 +4298,35 @@
         </w:rPr>
         <w:t>。</w:t>
       </w:r>
+      <w:r>
+        <w:rPr>
+          <w:rFonts w:ascii="Times New Roman" w:eastAsia="宋体" w:hAnsi="Times New Roman" w:cs="Times New Roman" w:hint="eastAsia"/>
+          <w:sz w:val="24"/>
+          <w:szCs w:val="24"/>
+        </w:rPr>
+        <w:t>r</w:t>
+      </w:r>
+    </w:p>
+    <w:p>
+      <w:pPr>
+        <w:pStyle w:val="a5"/>
+        <w:spacing w:line="440" w:lineRule="exact"/>
+        <w:ind w:left="420" w:firstLineChars="0"/>
+        <w:rPr>
+          <w:rFonts w:ascii="Times New Roman" w:eastAsia="宋体" w:hAnsi="Times New Roman" w:cs="Times New Roman" w:hint="eastAsia"/>
+          <w:sz w:val="24"/>
+          <w:szCs w:val="24"/>
+        </w:rPr>
+      </w:pPr>
+      <w:r>
+        <w:rPr>
+          <w:rFonts w:ascii="Times New Roman" w:eastAsia="宋体" w:hAnsi="Times New Roman" w:cs="Times New Roman" w:hint="eastAsia"/>
+          <w:sz w:val="24"/>
+          <w:szCs w:val="24"/>
+          <w:highlight w:val="lightGray"/>
+        </w:rPr>
+        <w:t>宽带传输系统”改为“调制传输系统</w:t>
+      </w:r>
     </w:p>
     <w:p>
       <w:pPr>
@@ -3834,7 +4350,6 @@
           <w:szCs w:val="24"/>
           <w:u w:val="single"/>
         </w:rPr>
-        <w:lastRenderedPageBreak/>
         <w:t>信号检测</w:t>
       </w:r>
       <w:r>
@@ -3859,13 +4374,15 @@
           <w:rFonts w:ascii="Times New Roman" w:eastAsia="宋体" w:hAnsi="Times New Roman" w:cs="Times New Roman"/>
           <w:sz w:val="24"/>
           <w:szCs w:val="24"/>
-        </w:rPr>
-      </w:pPr>
-      <w:r>
-        <w:rPr>
-          <w:rFonts w:ascii="Times New Roman" w:eastAsia="宋体" w:hAnsi="Times New Roman" w:cs="Times New Roman" w:hint="eastAsia"/>
-          <w:sz w:val="24"/>
-          <w:szCs w:val="24"/>
+          <w:highlight w:val="lightGray"/>
+        </w:rPr>
+      </w:pPr>
+      <w:r>
+        <w:rPr>
+          <w:rFonts w:ascii="Times New Roman" w:eastAsia="宋体" w:hAnsi="Times New Roman" w:cs="Times New Roman" w:hint="eastAsia"/>
+          <w:sz w:val="24"/>
+          <w:szCs w:val="24"/>
+          <w:highlight w:val="lightGray"/>
         </w:rPr>
         <w:t>常识知识是一种超成熟的知识，是不言而喻</w:t>
       </w:r>
@@ -3874,6 +4391,7 @@
           <w:rFonts w:ascii="Times New Roman" w:eastAsia="宋体" w:hAnsi="Times New Roman" w:cs="Times New Roman" w:hint="eastAsia"/>
           <w:sz w:val="24"/>
           <w:szCs w:val="24"/>
+          <w:highlight w:val="lightGray"/>
           <w:u w:val="single"/>
         </w:rPr>
         <w:t>无须证明</w:t>
@@ -3883,8 +4401,18 @@
           <w:rFonts w:ascii="Times New Roman" w:eastAsia="宋体" w:hAnsi="Times New Roman" w:cs="Times New Roman" w:hint="eastAsia"/>
           <w:sz w:val="24"/>
           <w:szCs w:val="24"/>
+          <w:highlight w:val="lightGray"/>
         </w:rPr>
         <w:t>的知识。</w:t>
+      </w:r>
+      <w:r>
+        <w:rPr>
+          <w:rFonts w:ascii="Times New Roman" w:eastAsia="宋体" w:hAnsi="Times New Roman" w:cs="Times New Roman" w:hint="eastAsia"/>
+          <w:sz w:val="24"/>
+          <w:szCs w:val="24"/>
+          <w:highlight w:val="lightGray"/>
+        </w:rPr>
+        <w:t>R</w:t>
       </w:r>
     </w:p>
     <w:p>
@@ -3926,6 +4454,35 @@
           <w:szCs w:val="24"/>
         </w:rPr>
         <w:t>构成的并行工作的系统。</w:t>
+      </w:r>
+      <w:r>
+        <w:rPr>
+          <w:rFonts w:ascii="Times New Roman" w:eastAsia="宋体" w:hAnsi="Times New Roman" w:cs="Times New Roman" w:hint="eastAsia"/>
+          <w:sz w:val="24"/>
+          <w:szCs w:val="24"/>
+        </w:rPr>
+        <w:t>r</w:t>
+      </w:r>
+    </w:p>
+    <w:p>
+      <w:pPr>
+        <w:pStyle w:val="a5"/>
+        <w:spacing w:line="440" w:lineRule="exact"/>
+        <w:ind w:left="840" w:firstLineChars="0" w:firstLine="0"/>
+        <w:rPr>
+          <w:rFonts w:ascii="Times New Roman" w:eastAsia="宋体" w:hAnsi="Times New Roman" w:cs="Times New Roman" w:hint="eastAsia"/>
+          <w:sz w:val="24"/>
+          <w:szCs w:val="24"/>
+        </w:rPr>
+      </w:pPr>
+      <w:r>
+        <w:rPr>
+          <w:rFonts w:ascii="Times New Roman" w:eastAsia="宋体" w:hAnsi="Times New Roman" w:cs="Times New Roman" w:hint="eastAsia"/>
+          <w:sz w:val="24"/>
+          <w:szCs w:val="24"/>
+          <w:highlight w:val="lightGray"/>
+        </w:rPr>
+        <w:t>将“线性处理单元”改为“非线性处理单元”</w:t>
       </w:r>
     </w:p>
     <w:p>
@@ -3991,11 +4548,131 @@
         <w:spacing w:line="440" w:lineRule="exact"/>
         <w:ind w:left="420" w:firstLineChars="0" w:firstLine="0"/>
         <w:rPr>
-          <w:rFonts w:ascii="Times New Roman" w:eastAsia="宋体" w:hAnsi="Times New Roman" w:cs="Times New Roman" w:hint="eastAsia"/>
-          <w:sz w:val="24"/>
-          <w:szCs w:val="24"/>
-        </w:rPr>
-      </w:pPr>
+          <w:rFonts w:ascii="Times New Roman" w:eastAsia="宋体" w:hAnsi="Times New Roman" w:cs="Times New Roman"/>
+          <w:sz w:val="24"/>
+          <w:szCs w:val="24"/>
+        </w:rPr>
+      </w:pPr>
+      <w:r>
+        <w:rPr>
+          <w:rFonts w:ascii="Times New Roman" w:eastAsia="宋体" w:hAnsi="Times New Roman" w:cs="Times New Roman" w:hint="eastAsia"/>
+          <w:sz w:val="24"/>
+          <w:szCs w:val="24"/>
+        </w:rPr>
+        <w:t>1</w:t>
+      </w:r>
+      <w:r>
+        <w:rPr>
+          <w:rFonts w:ascii="Times New Roman" w:eastAsia="宋体" w:hAnsi="Times New Roman" w:cs="Times New Roman"/>
+          <w:sz w:val="24"/>
+          <w:szCs w:val="24"/>
+        </w:rPr>
+        <w:t xml:space="preserve">. </w:t>
+      </w:r>
+      <w:r>
+        <w:rPr>
+          <w:rFonts w:ascii="Times New Roman" w:eastAsia="宋体" w:hAnsi="Times New Roman" w:cs="Times New Roman" w:hint="eastAsia"/>
+          <w:sz w:val="24"/>
+          <w:szCs w:val="24"/>
+        </w:rPr>
+        <w:t>数据量大对</w:t>
+      </w:r>
+      <w:r>
+        <w:rPr>
+          <w:rFonts w:ascii="Times New Roman" w:eastAsia="宋体" w:hAnsi="Times New Roman" w:cs="Times New Roman" w:hint="eastAsia"/>
+          <w:sz w:val="24"/>
+          <w:szCs w:val="24"/>
+        </w:rPr>
+        <w:t>CPU</w:t>
+      </w:r>
+      <w:r>
+        <w:rPr>
+          <w:rFonts w:ascii="Times New Roman" w:eastAsia="宋体" w:hAnsi="Times New Roman" w:cs="Times New Roman" w:hint="eastAsia"/>
+          <w:sz w:val="24"/>
+          <w:szCs w:val="24"/>
+        </w:rPr>
+        <w:t>和存储需求大，显然目前</w:t>
+      </w:r>
+      <w:r>
+        <w:rPr>
+          <w:rFonts w:ascii="Times New Roman" w:eastAsia="宋体" w:hAnsi="Times New Roman" w:cs="Times New Roman" w:hint="eastAsia"/>
+          <w:sz w:val="24"/>
+          <w:szCs w:val="24"/>
+        </w:rPr>
+        <w:t>CPU</w:t>
+      </w:r>
+      <w:r>
+        <w:rPr>
+          <w:rFonts w:ascii="Times New Roman" w:eastAsia="宋体" w:hAnsi="Times New Roman" w:cs="Times New Roman" w:hint="eastAsia"/>
+          <w:sz w:val="24"/>
+          <w:szCs w:val="24"/>
+        </w:rPr>
+        <w:t>和存储技术发展迅速，但对机械学习对执行速度和存取速度同样需求越来越高</w:t>
+      </w:r>
+    </w:p>
+    <w:p>
+      <w:pPr>
+        <w:pStyle w:val="a5"/>
+        <w:spacing w:line="440" w:lineRule="exact"/>
+        <w:ind w:left="420" w:firstLineChars="0" w:firstLine="0"/>
+        <w:rPr>
+          <w:rFonts w:ascii="Times New Roman" w:eastAsia="宋体" w:hAnsi="Times New Roman" w:cs="Times New Roman"/>
+          <w:sz w:val="24"/>
+          <w:szCs w:val="24"/>
+        </w:rPr>
+      </w:pPr>
+      <w:r>
+        <w:rPr>
+          <w:rFonts w:ascii="Times New Roman" w:eastAsia="宋体" w:hAnsi="Times New Roman" w:cs="Times New Roman"/>
+          <w:sz w:val="24"/>
+          <w:szCs w:val="24"/>
+        </w:rPr>
+        <w:t xml:space="preserve">2. </w:t>
+      </w:r>
+      <w:r>
+        <w:rPr>
+          <w:rFonts w:ascii="Times New Roman" w:eastAsia="宋体" w:hAnsi="Times New Roman" w:cs="Times New Roman" w:hint="eastAsia"/>
+          <w:sz w:val="24"/>
+          <w:szCs w:val="24"/>
+        </w:rPr>
+        <w:t>机械学习安全性和人工智能协议约束</w:t>
+      </w:r>
+    </w:p>
+    <w:p>
+      <w:pPr>
+        <w:pStyle w:val="a5"/>
+        <w:spacing w:line="440" w:lineRule="exact"/>
+        <w:ind w:left="420" w:firstLineChars="0" w:firstLine="0"/>
+        <w:rPr>
+          <w:rFonts w:ascii="Times New Roman" w:eastAsia="宋体" w:hAnsi="Times New Roman" w:cs="Times New Roman" w:hint="eastAsia"/>
+          <w:sz w:val="24"/>
+          <w:szCs w:val="24"/>
+        </w:rPr>
+      </w:pPr>
+      <w:r>
+        <w:rPr>
+          <w:rFonts w:ascii="Times New Roman" w:eastAsia="宋体" w:hAnsi="Times New Roman" w:cs="Times New Roman" w:hint="eastAsia"/>
+          <w:sz w:val="24"/>
+          <w:szCs w:val="24"/>
+        </w:rPr>
+        <w:t>3</w:t>
+      </w:r>
+      <w:r>
+        <w:rPr>
+          <w:rFonts w:ascii="Times New Roman" w:eastAsia="宋体" w:hAnsi="Times New Roman" w:cs="Times New Roman"/>
+          <w:sz w:val="24"/>
+          <w:szCs w:val="24"/>
+        </w:rPr>
+        <w:t xml:space="preserve">. </w:t>
+      </w:r>
+      <w:r>
+        <w:rPr>
+          <w:rFonts w:ascii="Times New Roman" w:eastAsia="宋体" w:hAnsi="Times New Roman" w:cs="Times New Roman" w:hint="eastAsia"/>
+          <w:sz w:val="24"/>
+          <w:szCs w:val="24"/>
+        </w:rPr>
+        <w:t>机器学习的准确度</w:t>
+      </w:r>
     </w:p>
     <w:p>
       <w:pPr>
@@ -4031,8 +4708,9 @@
     </w:p>
     <w:p>
       <w:pPr>
-        <w:rPr>
-          <w:rFonts w:ascii="Times New Roman" w:eastAsia="宋体" w:hAnsi="Times New Roman" w:cs="Times New Roman"/>
+        <w:ind w:left="420"/>
+        <w:rPr>
+          <w:rFonts w:ascii="Times New Roman" w:eastAsia="宋体" w:hAnsi="Times New Roman" w:cs="Times New Roman" w:hint="eastAsia"/>
           <w:sz w:val="24"/>
           <w:szCs w:val="24"/>
         </w:rPr>
@@ -4102,15 +4780,7 @@
           <w:sz w:val="24"/>
           <w:szCs w:val="24"/>
         </w:rPr>
-        <w:t>绘图说明典型控制系统的结构及每部分的功能作用</w:t>
-      </w:r>
-      <w:r>
-        <w:rPr>
-          <w:rFonts w:ascii="Times New Roman" w:eastAsia="宋体" w:hAnsi="Times New Roman" w:cs="Times New Roman"/>
-          <w:sz w:val="24"/>
-          <w:szCs w:val="24"/>
-        </w:rPr>
-        <w:t>。</w:t>
+        <w:t>绘图说明典型控制系统的结构及每部分的功能作用。</w:t>
       </w:r>
     </w:p>
     <w:p>
@@ -4278,17 +4948,7 @@
     <w:p>
       <w:pPr>
         <w:rPr>
-          <w:rFonts w:ascii="Times New Roman" w:eastAsia="宋体" w:hAnsi="Times New Roman" w:cs="Times New Roman"/>
-          <w:b/>
-          <w:sz w:val="28"/>
-          <w:szCs w:val="24"/>
-        </w:rPr>
-      </w:pPr>
-    </w:p>
-    <w:p>
-      <w:pPr>
-        <w:rPr>
-          <w:rFonts w:ascii="Times New Roman" w:hAnsi="Times New Roman" w:cs="Times New Roman"/>
+          <w:rFonts w:ascii="Times New Roman" w:hAnsi="Times New Roman" w:cs="Times New Roman" w:hint="eastAsia"/>
         </w:rPr>
         <w:sectPr>
           <w:pgSz w:w="11906" w:h="16838"/>
@@ -4389,23 +5049,7 @@
           <w:sz w:val="24"/>
           <w:szCs w:val="24"/>
         </w:rPr>
-        <w:t>6</w:t>
-      </w:r>
-      <w:r>
-        <w:rPr>
-          <w:rFonts w:ascii="Times New Roman" w:eastAsia="宋体" w:hAnsi="Times New Roman" w:cs="Times New Roman"/>
-          <w:sz w:val="24"/>
-          <w:szCs w:val="24"/>
-        </w:rPr>
-        <w:t>—</w:t>
-      </w:r>
-      <w:r>
-        <w:rPr>
-          <w:rFonts w:ascii="Times New Roman" w:eastAsia="宋体" w:hAnsi="Times New Roman" w:cs="Times New Roman"/>
-          <w:sz w:val="24"/>
-          <w:szCs w:val="24"/>
-        </w:rPr>
-        <w:t>10</w:t>
+        <w:t>6—10</w:t>
       </w:r>
       <w:r>
         <w:rPr>
@@ -4440,23 +5084,7 @@
           <w:sz w:val="24"/>
           <w:szCs w:val="24"/>
         </w:rPr>
-        <w:t>11</w:t>
-      </w:r>
-      <w:r>
-        <w:rPr>
-          <w:rFonts w:ascii="Times New Roman" w:eastAsia="宋体" w:hAnsi="Times New Roman" w:cs="Times New Roman"/>
-          <w:sz w:val="24"/>
-          <w:szCs w:val="24"/>
-        </w:rPr>
-        <w:t>—</w:t>
-      </w:r>
-      <w:r>
-        <w:rPr>
-          <w:rFonts w:ascii="Times New Roman" w:eastAsia="宋体" w:hAnsi="Times New Roman" w:cs="Times New Roman"/>
-          <w:sz w:val="24"/>
-          <w:szCs w:val="24"/>
-        </w:rPr>
-        <w:t>15</w:t>
+        <w:t>11—15</w:t>
       </w:r>
       <w:r>
         <w:rPr>
@@ -4882,7 +5510,7 @@
         <w:spacing w:line="440" w:lineRule="exact"/>
         <w:ind w:leftChars="200" w:left="420"/>
         <w:rPr>
-          <w:rFonts w:ascii="Times New Roman" w:eastAsia="宋体" w:hAnsi="Times New Roman" w:cs="Times New Roman" w:hint="eastAsia"/>
+          <w:rFonts w:ascii="Times New Roman" w:eastAsia="宋体" w:hAnsi="Times New Roman" w:cs="Times New Roman"/>
           <w:sz w:val="24"/>
           <w:szCs w:val="24"/>
         </w:rPr>
@@ -5049,7 +5677,7 @@
         <w:spacing w:line="440" w:lineRule="exact"/>
         <w:ind w:firstLineChars="200" w:firstLine="480"/>
         <w:rPr>
-          <w:rFonts w:ascii="Times New Roman" w:eastAsia="宋体" w:hAnsi="Times New Roman" w:cs="Times New Roman" w:hint="eastAsia"/>
+          <w:rFonts w:ascii="Times New Roman" w:eastAsia="宋体" w:hAnsi="Times New Roman" w:cs="Times New Roman"/>
           <w:sz w:val="24"/>
           <w:szCs w:val="24"/>
         </w:rPr>
@@ -5103,7 +5731,7 @@
       <w:pPr>
         <w:ind w:firstLineChars="200" w:firstLine="420"/>
         <w:rPr>
-          <w:rFonts w:ascii="Times New Roman" w:eastAsia="宋体" w:hAnsi="Times New Roman" w:cs="Times New Roman" w:hint="eastAsia"/>
+          <w:rFonts w:ascii="Times New Roman" w:eastAsia="宋体" w:hAnsi="Times New Roman" w:cs="Times New Roman"/>
           <w:sz w:val="24"/>
           <w:szCs w:val="24"/>
         </w:rPr>
@@ -5112,7 +5740,7 @@
         <w:rPr>
           <w:rFonts w:ascii="Times New Roman" w:hAnsi="Times New Roman" w:cs="Times New Roman"/>
         </w:rPr>
-        <w:object w:dxaOrig="8081" w:dyaOrig="2081">
+        <w:object w:dxaOrig="8081" w:dyaOrig="2081" w14:anchorId="7E8B93E1">
           <v:shapetype id="_x0000_t75" coordsize="21600,21600" o:spt="75" o:preferrelative="t" path="m@4@5l@4@11@9@11@9@5xe" filled="f" stroked="f">
             <v:stroke joinstyle="miter"/>
             <v:formulas>
@@ -5132,10 +5760,10 @@
             <v:path o:extrusionok="f" gradientshapeok="t" o:connecttype="rect"/>
             <o:lock v:ext="edit" aspectratio="t"/>
           </v:shapetype>
-          <v:shape id="_x0000_i1049" type="#_x0000_t75" style="width:403.85pt;height:103.95pt" o:ole="">
+          <v:shape id="_x0000_i1025" type="#_x0000_t75" style="width:404.15pt;height:104.15pt" o:ole="">
             <v:imagedata r:id="rId8" o:title=""/>
           </v:shape>
-          <o:OLEObject Type="Embed" ProgID="Visio.Drawing.15" ShapeID="_x0000_i1049" DrawAspect="Content" ObjectID="_1706549753" r:id="rId9"/>
+          <o:OLEObject Type="Embed" ProgID="Visio.Drawing.15" ShapeID="_x0000_i1025" DrawAspect="Content" ObjectID="_1740419250" r:id="rId9"/>
         </w:object>
       </w:r>
     </w:p>
@@ -5373,11 +6001,11 @@
           <w:rFonts w:ascii="Times New Roman" w:hAnsi="Times New Roman" w:cs="Times New Roman"/>
           <w:kern w:val="0"/>
         </w:rPr>
-        <w:object w:dxaOrig="8300" w:dyaOrig="2320">
-          <v:shape id="_x0000_i1051" type="#_x0000_t75" style="width:415.1pt;height:115.85pt" o:ole="">
+        <w:object w:dxaOrig="8300" w:dyaOrig="2320" w14:anchorId="4BB52A08">
+          <v:shape id="_x0000_i1026" type="#_x0000_t75" style="width:414.85pt;height:115.7pt" o:ole="">
             <v:imagedata r:id="rId10" o:title=""/>
           </v:shape>
-          <o:OLEObject Type="Embed" ProgID="Visio.Drawing.15" ShapeID="_x0000_i1051" DrawAspect="Content" ObjectID="_1706549754" r:id="rId11"/>
+          <o:OLEObject Type="Embed" ProgID="Visio.Drawing.15" ShapeID="_x0000_i1026" DrawAspect="Content" ObjectID="_1740419251" r:id="rId11"/>
         </w:object>
       </w:r>
     </w:p>
@@ -5427,7 +6055,7 @@
     <w:p>
       <w:pPr>
         <w:rPr>
-          <w:rFonts w:ascii="Times New Roman" w:eastAsia="宋体" w:hAnsi="Times New Roman" w:cs="Times New Roman" w:hint="eastAsia"/>
+          <w:rFonts w:ascii="Times New Roman" w:eastAsia="宋体" w:hAnsi="Times New Roman" w:cs="Times New Roman"/>
           <w:sz w:val="24"/>
           <w:szCs w:val="24"/>
         </w:rPr>
@@ -5638,7 +6266,7 @@
     <w:p>
       <w:pPr>
         <w:rPr>
-          <w:rFonts w:ascii="Times New Roman" w:eastAsia="宋体" w:hAnsi="Times New Roman" w:cs="Times New Roman" w:hint="eastAsia"/>
+          <w:rFonts w:ascii="Times New Roman" w:eastAsia="宋体" w:hAnsi="Times New Roman" w:cs="Times New Roman"/>
           <w:sz w:val="24"/>
           <w:szCs w:val="24"/>
         </w:rPr>
@@ -5826,7 +6454,7 @@
         <w:spacing w:line="440" w:lineRule="exact"/>
         <w:ind w:firstLineChars="200" w:firstLine="480"/>
         <w:rPr>
-          <w:rFonts w:ascii="Times New Roman" w:hAnsi="Times New Roman" w:cs="Times New Roman" w:hint="eastAsia"/>
+          <w:rFonts w:ascii="Times New Roman" w:hAnsi="Times New Roman" w:cs="Times New Roman"/>
         </w:rPr>
       </w:pPr>
       <w:r>
@@ -5874,7 +6502,7 @@
 </file>
 
 <file path=word/endnotes.xml><?xml version="1.0" encoding="utf-8"?>
-<w:endnotes xmlns:wpc="http://schemas.microsoft.com/office/word/2010/wordprocessingCanvas" xmlns:cx="http://schemas.microsoft.com/office/drawing/2014/chartex" xmlns:cx1="http://schemas.microsoft.com/office/drawing/2015/9/8/chartex" xmlns:mc="http://schemas.openxmlformats.org/markup-compatibility/2006" xmlns:o="urn:schemas-microsoft-com:office:office" xmlns:r="http://schemas.openxmlformats.org/officeDocument/2006/relationships" xmlns:m="http://schemas.openxmlformats.org/officeDocument/2006/math" xmlns:v="urn:schemas-microsoft-com:vml" xmlns:wp14="http://schemas.microsoft.com/office/word/2010/wordprocessingDrawing" xmlns:wp="http://schemas.openxmlformats.org/drawingml/2006/wordprocessingDrawing" xmlns:w10="urn:schemas-microsoft-com:office:word" xmlns:w="http://schemas.openxmlformats.org/wordprocessingml/2006/main" xmlns:w14="http://schemas.microsoft.com/office/word/2010/wordml" xmlns:w15="http://schemas.microsoft.com/office/word/2012/wordml" xmlns:w16se="http://schemas.microsoft.com/office/word/2015/wordml/symex" xmlns:wpg="http://schemas.microsoft.com/office/word/2010/wordprocessingGroup" xmlns:wpi="http://schemas.microsoft.com/office/word/2010/wordprocessingInk" xmlns:wne="http://schemas.microsoft.com/office/word/2006/wordml" xmlns:wps="http://schemas.microsoft.com/office/word/2010/wordprocessingShape" mc:Ignorable="w14 w15 w16se wp14">
+<w:endnotes xmlns:wpc="http://schemas.microsoft.com/office/word/2010/wordprocessingCanvas" xmlns:cx="http://schemas.microsoft.com/office/drawing/2014/chartex" xmlns:cx1="http://schemas.microsoft.com/office/drawing/2015/9/8/chartex" xmlns:cx2="http://schemas.microsoft.com/office/drawing/2015/10/21/chartex" xmlns:cx3="http://schemas.microsoft.com/office/drawing/2016/5/9/chartex" xmlns:cx4="http://schemas.microsoft.com/office/drawing/2016/5/10/chartex" xmlns:cx5="http://schemas.microsoft.com/office/drawing/2016/5/11/chartex" xmlns:cx6="http://schemas.microsoft.com/office/drawing/2016/5/12/chartex" xmlns:cx7="http://schemas.microsoft.com/office/drawing/2016/5/13/chartex" xmlns:cx8="http://schemas.microsoft.com/office/drawing/2016/5/14/chartex" xmlns:mc="http://schemas.openxmlformats.org/markup-compatibility/2006" xmlns:aink="http://schemas.microsoft.com/office/drawing/2016/ink" xmlns:am3d="http://schemas.microsoft.com/office/drawing/2017/model3d" xmlns:o="urn:schemas-microsoft-com:office:office" xmlns:oel="http://schemas.microsoft.com/office/2019/extlst" xmlns:r="http://schemas.openxmlformats.org/officeDocument/2006/relationships" xmlns:m="http://schemas.openxmlformats.org/officeDocument/2006/math" xmlns:v="urn:schemas-microsoft-com:vml" xmlns:wp14="http://schemas.microsoft.com/office/word/2010/wordprocessingDrawing" xmlns:wp="http://schemas.openxmlformats.org/drawingml/2006/wordprocessingDrawing" xmlns:w10="urn:schemas-microsoft-com:office:word" xmlns:w="http://schemas.openxmlformats.org/wordprocessingml/2006/main" xmlns:w14="http://schemas.microsoft.com/office/word/2010/wordml" xmlns:w15="http://schemas.microsoft.com/office/word/2012/wordml" xmlns:w16cex="http://schemas.microsoft.com/office/word/2018/wordml/cex" xmlns:w16cid="http://schemas.microsoft.com/office/word/2016/wordml/cid" xmlns:w16="http://schemas.microsoft.com/office/word/2018/wordml" xmlns:w16sdtdh="http://schemas.microsoft.com/office/word/2020/wordml/sdtdatahash" xmlns:w16se="http://schemas.microsoft.com/office/word/2015/wordml/symex" xmlns:wpg="http://schemas.microsoft.com/office/word/2010/wordprocessingGroup" xmlns:wpi="http://schemas.microsoft.com/office/word/2010/wordprocessingInk" xmlns:wne="http://schemas.microsoft.com/office/word/2006/wordml" xmlns:wps="http://schemas.microsoft.com/office/word/2010/wordprocessingShape" mc:Ignorable="w14 w15 w16se w16cid w16 w16cex w16sdtdh wp14">
   <w:endnote w:type="separator" w:id="-1">
     <w:p>
       <w:r>
@@ -5893,7 +6521,7 @@
 </file>
 
 <file path=word/footnotes.xml><?xml version="1.0" encoding="utf-8"?>
-<w:footnotes xmlns:wpc="http://schemas.microsoft.com/office/word/2010/wordprocessingCanvas" xmlns:cx="http://schemas.microsoft.com/office/drawing/2014/chartex" xmlns:cx1="http://schemas.microsoft.com/office/drawing/2015/9/8/chartex" xmlns:mc="http://schemas.openxmlformats.org/markup-compatibility/2006" xmlns:o="urn:schemas-microsoft-com:office:office" xmlns:r="http://schemas.openxmlformats.org/officeDocument/2006/relationships" xmlns:m="http://schemas.openxmlformats.org/officeDocument/2006/math" xmlns:v="urn:schemas-microsoft-com:vml" xmlns:wp14="http://schemas.microsoft.com/office/word/2010/wordprocessingDrawing" xmlns:wp="http://schemas.openxmlformats.org/drawingml/2006/wordprocessingDrawing" xmlns:w10="urn:schemas-microsoft-com:office:word" xmlns:w="http://schemas.openxmlformats.org/wordprocessingml/2006/main" xmlns:w14="http://schemas.microsoft.com/office/word/2010/wordml" xmlns:w15="http://schemas.microsoft.com/office/word/2012/wordml" xmlns:w16se="http://schemas.microsoft.com/office/word/2015/wordml/symex" xmlns:wpg="http://schemas.microsoft.com/office/word/2010/wordprocessingGroup" xmlns:wpi="http://schemas.microsoft.com/office/word/2010/wordprocessingInk" xmlns:wne="http://schemas.microsoft.com/office/word/2006/wordml" xmlns:wps="http://schemas.microsoft.com/office/word/2010/wordprocessingShape" mc:Ignorable="w14 w15 w16se wp14">
+<w:footnotes xmlns:wpc="http://schemas.microsoft.com/office/word/2010/wordprocessingCanvas" xmlns:cx="http://schemas.microsoft.com/office/drawing/2014/chartex" xmlns:cx1="http://schemas.microsoft.com/office/drawing/2015/9/8/chartex" xmlns:cx2="http://schemas.microsoft.com/office/drawing/2015/10/21/chartex" xmlns:cx3="http://schemas.microsoft.com/office/drawing/2016/5/9/chartex" xmlns:cx4="http://schemas.microsoft.com/office/drawing/2016/5/10/chartex" xmlns:cx5="http://schemas.microsoft.com/office/drawing/2016/5/11/chartex" xmlns:cx6="http://schemas.microsoft.com/office/drawing/2016/5/12/chartex" xmlns:cx7="http://schemas.microsoft.com/office/drawing/2016/5/13/chartex" xmlns:cx8="http://schemas.microsoft.com/office/drawing/2016/5/14/chartex" xmlns:mc="http://schemas.openxmlformats.org/markup-compatibility/2006" xmlns:aink="http://schemas.microsoft.com/office/drawing/2016/ink" xmlns:am3d="http://schemas.microsoft.com/office/drawing/2017/model3d" xmlns:o="urn:schemas-microsoft-com:office:office" xmlns:oel="http://schemas.microsoft.com/office/2019/extlst" xmlns:r="http://schemas.openxmlformats.org/officeDocument/2006/relationships" xmlns:m="http://schemas.openxmlformats.org/officeDocument/2006/math" xmlns:v="urn:schemas-microsoft-com:vml" xmlns:wp14="http://schemas.microsoft.com/office/word/2010/wordprocessingDrawing" xmlns:wp="http://schemas.openxmlformats.org/drawingml/2006/wordprocessingDrawing" xmlns:w10="urn:schemas-microsoft-com:office:word" xmlns:w="http://schemas.openxmlformats.org/wordprocessingml/2006/main" xmlns:w14="http://schemas.microsoft.com/office/word/2010/wordml" xmlns:w15="http://schemas.microsoft.com/office/word/2012/wordml" xmlns:w16cex="http://schemas.microsoft.com/office/word/2018/wordml/cex" xmlns:w16cid="http://schemas.microsoft.com/office/word/2016/wordml/cid" xmlns:w16="http://schemas.microsoft.com/office/word/2018/wordml" xmlns:w16sdtdh="http://schemas.microsoft.com/office/word/2020/wordml/sdtdatahash" xmlns:w16se="http://schemas.microsoft.com/office/word/2015/wordml/symex" xmlns:wpg="http://schemas.microsoft.com/office/word/2010/wordprocessingGroup" xmlns:wpi="http://schemas.microsoft.com/office/word/2010/wordprocessingInk" xmlns:wne="http://schemas.microsoft.com/office/word/2006/wordml" xmlns:wps="http://schemas.microsoft.com/office/word/2010/wordprocessingShape" mc:Ignorable="w14 w15 w16se w16cid w16 w16cex w16sdtdh wp14">
   <w:footnote w:type="separator" w:id="-1">
     <w:p>
       <w:r>
@@ -5912,7 +6540,7 @@
 </file>
 
 <file path=word/numbering.xml><?xml version="1.0" encoding="utf-8"?>
-<w:numbering xmlns:wpc="http://schemas.microsoft.com/office/word/2010/wordprocessingCanvas" xmlns:cx="http://schemas.microsoft.com/office/drawing/2014/chartex" xmlns:cx1="http://schemas.microsoft.com/office/drawing/2015/9/8/chartex" xmlns:mc="http://schemas.openxmlformats.org/markup-compatibility/2006" xmlns:o="urn:schemas-microsoft-com:office:office" xmlns:r="http://schemas.openxmlformats.org/officeDocument/2006/relationships" xmlns:m="http://schemas.openxmlformats.org/officeDocument/2006/math" xmlns:v="urn:schemas-microsoft-com:vml" xmlns:wp14="http://schemas.microsoft.com/office/word/2010/wordprocessingDrawing" xmlns:wp="http://schemas.openxmlformats.org/drawingml/2006/wordprocessingDrawing" xmlns:w10="urn:schemas-microsoft-com:office:word" xmlns:w="http://schemas.openxmlformats.org/wordprocessingml/2006/main" xmlns:w14="http://schemas.microsoft.com/office/word/2010/wordml" xmlns:w15="http://schemas.microsoft.com/office/word/2012/wordml" xmlns:w16se="http://schemas.microsoft.com/office/word/2015/wordml/symex" xmlns:wpg="http://schemas.microsoft.com/office/word/2010/wordprocessingGroup" xmlns:wpi="http://schemas.microsoft.com/office/word/2010/wordprocessingInk" xmlns:wne="http://schemas.microsoft.com/office/word/2006/wordml" xmlns:wps="http://schemas.microsoft.com/office/word/2010/wordprocessingShape" mc:Ignorable="w14 w15 w16se wp14">
+<w:numbering xmlns:wpc="http://schemas.microsoft.com/office/word/2010/wordprocessingCanvas" xmlns:cx="http://schemas.microsoft.com/office/drawing/2014/chartex" xmlns:cx1="http://schemas.microsoft.com/office/drawing/2015/9/8/chartex" xmlns:cx2="http://schemas.microsoft.com/office/drawing/2015/10/21/chartex" xmlns:cx3="http://schemas.microsoft.com/office/drawing/2016/5/9/chartex" xmlns:cx4="http://schemas.microsoft.com/office/drawing/2016/5/10/chartex" xmlns:cx5="http://schemas.microsoft.com/office/drawing/2016/5/11/chartex" xmlns:cx6="http://schemas.microsoft.com/office/drawing/2016/5/12/chartex" xmlns:cx7="http://schemas.microsoft.com/office/drawing/2016/5/13/chartex" xmlns:cx8="http://schemas.microsoft.com/office/drawing/2016/5/14/chartex" xmlns:mc="http://schemas.openxmlformats.org/markup-compatibility/2006" xmlns:aink="http://schemas.microsoft.com/office/drawing/2016/ink" xmlns:am3d="http://schemas.microsoft.com/office/drawing/2017/model3d" xmlns:o="urn:schemas-microsoft-com:office:office" xmlns:oel="http://schemas.microsoft.com/office/2019/extlst" xmlns:r="http://schemas.openxmlformats.org/officeDocument/2006/relationships" xmlns:m="http://schemas.openxmlformats.org/officeDocument/2006/math" xmlns:v="urn:schemas-microsoft-com:vml" xmlns:wp14="http://schemas.microsoft.com/office/word/2010/wordprocessingDrawing" xmlns:wp="http://schemas.openxmlformats.org/drawingml/2006/wordprocessingDrawing" xmlns:w10="urn:schemas-microsoft-com:office:word" xmlns:w="http://schemas.openxmlformats.org/wordprocessingml/2006/main" xmlns:w14="http://schemas.microsoft.com/office/word/2010/wordml" xmlns:w15="http://schemas.microsoft.com/office/word/2012/wordml" xmlns:w16cex="http://schemas.microsoft.com/office/word/2018/wordml/cex" xmlns:w16cid="http://schemas.microsoft.com/office/word/2016/wordml/cid" xmlns:w16="http://schemas.microsoft.com/office/word/2018/wordml" xmlns:w16sdtdh="http://schemas.microsoft.com/office/word/2020/wordml/sdtdatahash" xmlns:w16se="http://schemas.microsoft.com/office/word/2015/wordml/symex" xmlns:wpg="http://schemas.microsoft.com/office/word/2010/wordprocessingGroup" xmlns:wpi="http://schemas.microsoft.com/office/word/2010/wordprocessingInk" xmlns:wne="http://schemas.microsoft.com/office/word/2006/wordml" xmlns:wps="http://schemas.microsoft.com/office/word/2010/wordprocessingShape" mc:Ignorable="w14 w15 w16se w16cid w16 w16cex w16sdtdh wp14">
   <w:abstractNum w:abstractNumId="0" w15:restartNumberingAfterBreak="0">
     <w:nsid w:val="33B568B5"/>
     <w:multiLevelType w:val="hybridMultilevel"/>
@@ -6020,7 +6648,7 @@
         <w:rFonts w:hint="eastAsia"/>
       </w:rPr>
     </w:lvl>
-    <w:lvl w:ilvl="1" w:tplc="04090019" w:tentative="1">
+    <w:lvl w:ilvl="1" w:tplc="04090019">
       <w:start w:val="1"/>
       <w:numFmt w:val="lowerLetter"/>
       <w:lvlText w:val="%2)"/>
@@ -6029,7 +6657,7 @@
         <w:ind w:left="840" w:hanging="420"/>
       </w:pPr>
     </w:lvl>
-    <w:lvl w:ilvl="2" w:tplc="0409001B" w:tentative="1">
+    <w:lvl w:ilvl="2" w:tplc="0409001B">
       <w:start w:val="1"/>
       <w:numFmt w:val="lowerRoman"/>
       <w:lvlText w:val="%3."/>
@@ -6273,7 +6901,7 @@
       </w:pPr>
     </w:lvl>
   </w:abstractNum>
-  <w:num w:numId="1">
+  <w:num w:numId="1" w16cid:durableId="216476186">
     <w:abstractNumId w:val="3"/>
     <w:lvlOverride w:ilvl="0">
       <w:startOverride w:val="1"/>
@@ -6303,23 +6931,23 @@
       <w:startOverride w:val="1"/>
     </w:lvlOverride>
   </w:num>
-  <w:num w:numId="2">
+  <w:num w:numId="2" w16cid:durableId="2098791403">
     <w:abstractNumId w:val="3"/>
   </w:num>
-  <w:num w:numId="3">
+  <w:num w:numId="3" w16cid:durableId="1353723160">
     <w:abstractNumId w:val="2"/>
   </w:num>
-  <w:num w:numId="4">
+  <w:num w:numId="4" w16cid:durableId="1136487286">
     <w:abstractNumId w:val="0"/>
   </w:num>
-  <w:num w:numId="5">
+  <w:num w:numId="5" w16cid:durableId="1881429047">
     <w:abstractNumId w:val="1"/>
   </w:num>
 </w:numbering>
 </file>
 
 <file path=word/styles.xml><?xml version="1.0" encoding="utf-8"?>
-<w:styles xmlns:mc="http://schemas.openxmlformats.org/markup-compatibility/2006" xmlns:r="http://schemas.openxmlformats.org/officeDocument/2006/relationships" xmlns:w="http://schemas.openxmlformats.org/wordprocessingml/2006/main" xmlns:w14="http://schemas.microsoft.com/office/word/2010/wordml" xmlns:w15="http://schemas.microsoft.com/office/word/2012/wordml" xmlns:w16se="http://schemas.microsoft.com/office/word/2015/wordml/symex" mc:Ignorable="w14 w15 w16se">
+<w:styles xmlns:mc="http://schemas.openxmlformats.org/markup-compatibility/2006" xmlns:r="http://schemas.openxmlformats.org/officeDocument/2006/relationships" xmlns:w="http://schemas.openxmlformats.org/wordprocessingml/2006/main" xmlns:w14="http://schemas.microsoft.com/office/word/2010/wordml" xmlns:w15="http://schemas.microsoft.com/office/word/2012/wordml" xmlns:w16cex="http://schemas.microsoft.com/office/word/2018/wordml/cex" xmlns:w16cid="http://schemas.microsoft.com/office/word/2016/wordml/cid" xmlns:w16="http://schemas.microsoft.com/office/word/2018/wordml" xmlns:w16sdtdh="http://schemas.microsoft.com/office/word/2020/wordml/sdtdatahash" xmlns:w16se="http://schemas.microsoft.com/office/word/2015/wordml/symex" mc:Ignorable="w14 w15 w16se w16cid w16 w16cex w16sdtdh">
   <w:docDefaults>
     <w:rPrDefault>
       <w:rPr>
@@ -6332,7 +6960,7 @@
     </w:rPrDefault>
     <w:pPrDefault/>
   </w:docDefaults>
-  <w:latentStyles w:defLockedState="0" w:defUIPriority="99" w:defSemiHidden="0" w:defUnhideWhenUsed="0" w:defQFormat="0" w:count="371">
+  <w:latentStyles w:defLockedState="0" w:defUIPriority="99" w:defSemiHidden="0" w:defUnhideWhenUsed="0" w:defQFormat="0" w:count="376">
     <w:lsdException w:name="Normal" w:uiPriority="0" w:qFormat="1"/>
     <w:lsdException w:name="heading 1" w:uiPriority="9" w:qFormat="1"/>
     <w:lsdException w:name="heading 2" w:semiHidden="1" w:uiPriority="9" w:unhideWhenUsed="1" w:qFormat="1"/>
@@ -6438,7 +7066,6 @@
     <w:lsdException w:name="HTML Sample" w:semiHidden="1" w:unhideWhenUsed="1"/>
     <w:lsdException w:name="HTML Typewriter" w:semiHidden="1" w:unhideWhenUsed="1"/>
     <w:lsdException w:name="HTML Variable" w:semiHidden="1" w:unhideWhenUsed="1"/>
-    <w:lsdException w:name="Normal Table" w:semiHidden="1" w:unhideWhenUsed="1"/>
     <w:lsdException w:name="annotation subject" w:semiHidden="1" w:unhideWhenUsed="1"/>
     <w:lsdException w:name="No List" w:semiHidden="1" w:unhideWhenUsed="1"/>
     <w:lsdException w:name="Outline List 1" w:semiHidden="1" w:unhideWhenUsed="1"/>
@@ -6481,11 +7108,8 @@
     <w:lsdException w:name="Table Contemporary" w:semiHidden="1" w:unhideWhenUsed="1"/>
     <w:lsdException w:name="Table Elegant" w:semiHidden="1" w:unhideWhenUsed="1"/>
     <w:lsdException w:name="Table Professional" w:semiHidden="1" w:unhideWhenUsed="1"/>
-    <w:lsdException w:name="Table Subtle 1" w:semiHidden="1" w:unhideWhenUsed="1"/>
     <w:lsdException w:name="Table Subtle 2" w:semiHidden="1" w:unhideWhenUsed="1"/>
     <w:lsdException w:name="Table Web 1" w:semiHidden="1" w:unhideWhenUsed="1"/>
-    <w:lsdException w:name="Table Web 2" w:semiHidden="1" w:unhideWhenUsed="1"/>
-    <w:lsdException w:name="Table Web 3" w:semiHidden="1" w:unhideWhenUsed="1"/>
     <w:lsdException w:name="Balloon Text" w:semiHidden="1" w:unhideWhenUsed="1"/>
     <w:lsdException w:name="Table Grid" w:uiPriority="39"/>
     <w:lsdException w:name="Table Theme" w:semiHidden="1" w:unhideWhenUsed="1"/>
@@ -6704,6 +7328,11 @@
     <w:lsdException w:name="List Table 5 Dark Accent 6" w:uiPriority="50"/>
     <w:lsdException w:name="List Table 6 Colorful Accent 6" w:uiPriority="51"/>
     <w:lsdException w:name="List Table 7 Colorful Accent 6" w:uiPriority="52"/>
+    <w:lsdException w:name="Mention" w:semiHidden="1" w:unhideWhenUsed="1"/>
+    <w:lsdException w:name="Smart Hyperlink" w:semiHidden="1" w:unhideWhenUsed="1"/>
+    <w:lsdException w:name="Hashtag" w:semiHidden="1" w:unhideWhenUsed="1"/>
+    <w:lsdException w:name="Unresolved Mention" w:semiHidden="1" w:unhideWhenUsed="1"/>
+    <w:lsdException w:name="Smart Link" w:semiHidden="1" w:unhideWhenUsed="1"/>
   </w:latentStyles>
   <w:style w:type="paragraph" w:default="1" w:styleId="a">
     <w:name w:val="Normal"/>
@@ -6717,7 +7346,6 @@
   <w:style w:type="character" w:default="1" w:styleId="a0">
     <w:name w:val="Default Paragraph Font"/>
     <w:uiPriority w:val="1"/>
-    <w:semiHidden/>
     <w:unhideWhenUsed/>
   </w:style>
   <w:style w:type="table" w:default="1" w:styleId="a1">
@@ -6862,7 +7490,7 @@
         <a:sysClr val="windowText" lastClr="000000"/>
       </a:dk1>
       <a:lt1>
-        <a:sysClr val="window" lastClr="CCEACE"/>
+        <a:sysClr val="window" lastClr="FFFFFF"/>
       </a:lt1>
       <a:dk2>
         <a:srgbClr val="44546A"/>

</xml_diff>